<commit_message>
upload solution for second exam preparation
</commit_message>
<xml_diff>
--- a/Web-Fundamentals-HTML5/May-2018/01. HTML-and-CSS-Overview/01. HTML-CSS-Overview-Lab.docx
+++ b/Web-Fundamentals-HTML5/May-2018/01. HTML-and-CSS-Overview/01. HTML-CSS-Overview-Lab.docx
@@ -1,11 +1,12 @@
 
 <file path=word/document.xml><?xml version="1.0" encoding="utf-8"?>
-<w:document xmlns:wpc="http://schemas.microsoft.com/office/word/2010/wordprocessingCanvas" xmlns:cx="http://schemas.microsoft.com/office/drawing/2014/chartex" xmlns:cx1="http://schemas.microsoft.com/office/drawing/2015/9/8/chartex" xmlns:cx2="http://schemas.microsoft.com/office/drawing/2015/10/21/chartex" xmlns:cx3="http://schemas.microsoft.com/office/drawing/2016/5/9/chartex" xmlns:cx4="http://schemas.microsoft.com/office/drawing/2016/5/10/chartex" xmlns:cx5="http://schemas.microsoft.com/office/drawing/2016/5/11/chartex" xmlns:cx6="http://schemas.microsoft.com/office/drawing/2016/5/12/chartex" xmlns:cx7="http://schemas.microsoft.com/office/drawing/2016/5/13/chartex" xmlns:cx8="http://schemas.microsoft.com/office/drawing/2016/5/14/chartex" xmlns:mc="http://schemas.openxmlformats.org/markup-compatibility/2006" xmlns:o="urn:schemas-microsoft-com:office:office" xmlns:r="http://schemas.openxmlformats.org/officeDocument/2006/relationships" xmlns:m="http://schemas.openxmlformats.org/officeDocument/2006/math" xmlns:v="urn:schemas-microsoft-com:vml" xmlns:wp14="http://schemas.microsoft.com/office/word/2010/wordprocessingDrawing" xmlns:wp="http://schemas.openxmlformats.org/drawingml/2006/wordprocessingDrawing" xmlns:w10="urn:schemas-microsoft-com:office:word" xmlns:w="http://schemas.openxmlformats.org/wordprocessingml/2006/main" xmlns:w14="http://schemas.microsoft.com/office/word/2010/wordml" xmlns:w15="http://schemas.microsoft.com/office/word/2012/wordml" xmlns:w16se="http://schemas.microsoft.com/office/word/2015/wordml/symex" xmlns:wpg="http://schemas.microsoft.com/office/word/2010/wordprocessingGroup" xmlns:wpi="http://schemas.microsoft.com/office/word/2010/wordprocessingInk" xmlns:wne="http://schemas.microsoft.com/office/word/2006/wordml" xmlns:wps="http://schemas.microsoft.com/office/word/2010/wordprocessingShape" mc:Ignorable="w14 w15 w16se wp14">
+<w:document xmlns:wpc="http://schemas.microsoft.com/office/word/2010/wordprocessingCanvas" xmlns:cx="http://schemas.microsoft.com/office/drawing/2014/chartex" xmlns:cx1="http://schemas.microsoft.com/office/drawing/2015/9/8/chartex" xmlns:mc="http://schemas.openxmlformats.org/markup-compatibility/2006" xmlns:o="urn:schemas-microsoft-com:office:office" xmlns:r="http://schemas.openxmlformats.org/officeDocument/2006/relationships" xmlns:m="http://schemas.openxmlformats.org/officeDocument/2006/math" xmlns:v="urn:schemas-microsoft-com:vml" xmlns:wp14="http://schemas.microsoft.com/office/word/2010/wordprocessingDrawing" xmlns:wp="http://schemas.openxmlformats.org/drawingml/2006/wordprocessingDrawing" xmlns:w10="urn:schemas-microsoft-com:office:word" xmlns:w="http://schemas.openxmlformats.org/wordprocessingml/2006/main" xmlns:w14="http://schemas.microsoft.com/office/word/2010/wordml" xmlns:w15="http://schemas.microsoft.com/office/word/2012/wordml" xmlns:w16se="http://schemas.microsoft.com/office/word/2015/wordml/symex" xmlns:wpg="http://schemas.microsoft.com/office/word/2010/wordprocessingGroup" xmlns:wpi="http://schemas.microsoft.com/office/word/2010/wordprocessingInk" xmlns:wne="http://schemas.microsoft.com/office/word/2006/wordml" xmlns:wps="http://schemas.microsoft.com/office/word/2010/wordprocessingShape" mc:Ignorable="w14 w15 w16se wp14">
   <w:body>
     <w:p>
       <w:pPr>
         <w:pStyle w:val="Heading1"/>
         <w:spacing w:before="240"/>
+        <w:jc w:val="center"/>
       </w:pPr>
       <w:r>
         <w:t>Lab</w:t>
@@ -26,7 +27,19 @@
           <w:rPr>
             <w:rStyle w:val="Hyperlink"/>
           </w:rPr>
-          <w:t>"HTML and CSS" course @ SoftUni</w:t>
+          <w:t>"</w:t>
+        </w:r>
+        <w:r>
+          <w:rPr>
+            <w:rStyle w:val="Hyperlink"/>
+          </w:rPr>
+          <w:t>Web Fundamentals – HTML5</w:t>
+        </w:r>
+        <w:r>
+          <w:rPr>
+            <w:rStyle w:val="Hyperlink"/>
+          </w:rPr>
+          <w:t>" course @ SoftUni</w:t>
         </w:r>
       </w:hyperlink>
       <w:r>
@@ -35,8 +48,37 @@
       <w:r>
         <w:t xml:space="preserve"> </w:t>
       </w:r>
-      <w:r>
-        <w:t>Submit your solutions in the SoftUni judge system at</w:t>
+    </w:p>
+    <w:p>
+      <w:r>
+        <w:t xml:space="preserve">Submit your </w:t>
+      </w:r>
+      <w:r>
+        <w:t xml:space="preserve">solutions in the </w:t>
+      </w:r>
+      <w:r>
+        <w:t>SoftUni</w:t>
+      </w:r>
+      <w:r>
+        <w:t xml:space="preserve"> </w:t>
+      </w:r>
+      <w:r>
+        <w:t>j</w:t>
+      </w:r>
+      <w:r>
+        <w:t>udge</w:t>
+      </w:r>
+      <w:r>
+        <w:t xml:space="preserve"> </w:t>
+      </w:r>
+      <w:r>
+        <w:t>s</w:t>
+      </w:r>
+      <w:r>
+        <w:t>ystem</w:t>
+      </w:r>
+      <w:r>
+        <w:t xml:space="preserve"> at</w:t>
       </w:r>
       <w:r>
         <w:t xml:space="preserve"> </w:t>
@@ -71,12 +113,15 @@
       <w:r>
         <w:t>e a Web Page like the following.</w:t>
       </w:r>
+      <w:r>
+        <w:tab/>
+      </w:r>
     </w:p>
     <w:p>
-      <w:r>
-        <w:rPr>
-          <w:lang w:val="bg-BG" w:eastAsia="bg-BG"/>
-        </w:rPr>
+      <w:pPr>
+        <w:jc w:val="center"/>
+      </w:pPr>
+      <w:r>
         <w:drawing>
           <wp:inline distT="0" distB="0" distL="0" distR="0">
             <wp:extent cx="3990975" cy="2001357"/>
@@ -126,6 +171,8 @@
           </wp:inline>
         </w:drawing>
       </w:r>
+      <w:bookmarkStart w:id="0" w:name="_GoBack"/>
+      <w:bookmarkEnd w:id="0"/>
     </w:p>
     <w:p>
       <w:r>
@@ -177,14 +224,7 @@
           <w:rFonts w:asciiTheme="minorHAnsi" w:hAnsiTheme="minorHAnsi"/>
           <w:b w:val="0"/>
         </w:rPr>
-        <w:t xml:space="preserve">Title: </w:t>
-      </w:r>
-      <w:r>
-        <w:rPr>
-          <w:rStyle w:val="CodeChar"/>
-          <w:rFonts w:asciiTheme="minorHAnsi" w:hAnsiTheme="minorHAnsi"/>
-        </w:rPr>
-        <w:t>Welcome</w:t>
+        <w:t xml:space="preserve">Change the title </w:t>
       </w:r>
     </w:p>
     <w:p>
@@ -194,83 +234,38 @@
           <w:ilvl w:val="0"/>
           <w:numId w:val="29"/>
         </w:numPr>
+        <w:rPr>
+          <w:rFonts w:cstheme="minorHAnsi"/>
+          <w:b/>
+        </w:rPr>
       </w:pPr>
       <w:r>
         <w:rPr>
           <w:rStyle w:val="CodeChar"/>
+          <w:rFonts w:asciiTheme="minorHAnsi" w:hAnsiTheme="minorHAnsi" w:cstheme="minorHAnsi"/>
+          <w:b w:val="0"/>
         </w:rPr>
-        <w:t>&lt;</w:t>
-      </w:r>
-      <w:r>
-        <w:rPr>
-          <w:rStyle w:val="CodeChar"/>
-        </w:rPr>
-        <w:t>strong</w:t>
-      </w:r>
-      <w:r>
-        <w:rPr>
-          <w:rStyle w:val="CodeChar"/>
-        </w:rPr>
-        <w:t>&gt;</w:t>
-      </w:r>
-      <w:r>
-        <w:t xml:space="preserve"> tag for </w:t>
-      </w:r>
-      <w:r>
-        <w:rPr>
-          <w:b/>
-        </w:rPr>
-        <w:t>bold</w:t>
-      </w:r>
-      <w:r>
-        <w:t xml:space="preserve"> text</w:t>
+        <w:t>Use paragraph tag for text and strong tag for bold text</w:t>
       </w:r>
     </w:p>
     <w:p>
       <w:pPr>
-        <w:pStyle w:val="ListParagraph"/>
-        <w:numPr>
-          <w:ilvl w:val="0"/>
-          <w:numId w:val="29"/>
-        </w:numPr>
-      </w:pPr>
-      <w:r>
-        <w:rPr>
-          <w:rStyle w:val="CodeChar"/>
-        </w:rPr>
-        <w:t>&lt;p&gt;</w:t>
-      </w:r>
-      <w:r>
-        <w:rPr>
-          <w:b/>
-        </w:rPr>
-        <w:t xml:space="preserve"> </w:t>
-      </w:r>
-      <w:r>
-        <w:t>tag for paragraph</w:t>
+        <w:pStyle w:val="Heading2"/>
+      </w:pPr>
+      <w:r>
+        <w:t>Fruits</w:t>
       </w:r>
     </w:p>
     <w:p>
-      <w:pPr>
-        <w:pStyle w:val="Heading2"/>
-      </w:pPr>
-      <w:r>
-        <w:t>Fruits</w:t>
+      <w:r>
+        <w:t>Create a Web Page like the following</w:t>
+      </w:r>
+      <w:r>
+        <w:t>.</w:t>
       </w:r>
     </w:p>
     <w:p>
       <w:r>
-        <w:t>Create a Web Page like the following</w:t>
-      </w:r>
-      <w:r>
-        <w:t>.</w:t>
-      </w:r>
-    </w:p>
-    <w:p>
-      <w:r>
-        <w:rPr>
-          <w:lang w:val="bg-BG" w:eastAsia="bg-BG"/>
-        </w:rPr>
         <w:drawing>
           <wp:inline distT="0" distB="0" distL="0" distR="0">
             <wp:extent cx="3400425" cy="3365003"/>
@@ -503,9 +498,6 @@
     </w:p>
     <w:p>
       <w:r>
-        <w:rPr>
-          <w:lang w:val="bg-BG" w:eastAsia="bg-BG"/>
-        </w:rPr>
         <w:drawing>
           <wp:inline distT="0" distB="0" distL="0" distR="0">
             <wp:extent cx="4953000" cy="2583180"/>
@@ -556,9 +548,6 @@
         </w:drawing>
       </w:r>
       <w:r>
-        <w:rPr>
-          <w:lang w:val="bg-BG" w:eastAsia="bg-BG"/>
-        </w:rPr>
         <w:drawing>
           <wp:inline distT="0" distB="0" distL="0" distR="0">
             <wp:extent cx="4954802" cy="3125337"/>
@@ -793,9 +782,6 @@
     </w:p>
     <w:p>
       <w:r>
-        <w:rPr>
-          <w:lang w:val="bg-BG" w:eastAsia="bg-BG"/>
-        </w:rPr>
         <w:drawing>
           <wp:inline distT="0" distB="0" distL="0" distR="0">
             <wp:extent cx="4038600" cy="3577946"/>
@@ -1176,8 +1162,6 @@
         </w:rPr>
         <w:t>;</w:t>
       </w:r>
-      <w:bookmarkStart w:id="0" w:name="_GoBack"/>
-      <w:bookmarkEnd w:id="0"/>
     </w:p>
     <w:p>
       <w:pPr>
@@ -1325,9 +1309,6 @@
     </w:p>
     <w:p>
       <w:r>
-        <w:rPr>
-          <w:lang w:val="bg-BG" w:eastAsia="bg-BG"/>
-        </w:rPr>
         <w:drawing>
           <wp:inline distT="0" distB="0" distL="0" distR="0">
             <wp:extent cx="3095625" cy="3981450"/>
@@ -1475,7 +1456,7 @@
 </file>
 
 <file path=word/endnotes.xml><?xml version="1.0" encoding="utf-8"?>
-<w:endnotes xmlns:wpc="http://schemas.microsoft.com/office/word/2010/wordprocessingCanvas" xmlns:cx="http://schemas.microsoft.com/office/drawing/2014/chartex" xmlns:cx1="http://schemas.microsoft.com/office/drawing/2015/9/8/chartex" xmlns:cx2="http://schemas.microsoft.com/office/drawing/2015/10/21/chartex" xmlns:cx3="http://schemas.microsoft.com/office/drawing/2016/5/9/chartex" xmlns:cx4="http://schemas.microsoft.com/office/drawing/2016/5/10/chartex" xmlns:cx5="http://schemas.microsoft.com/office/drawing/2016/5/11/chartex" xmlns:cx6="http://schemas.microsoft.com/office/drawing/2016/5/12/chartex" xmlns:cx7="http://schemas.microsoft.com/office/drawing/2016/5/13/chartex" xmlns:cx8="http://schemas.microsoft.com/office/drawing/2016/5/14/chartex" xmlns:mc="http://schemas.openxmlformats.org/markup-compatibility/2006" xmlns:o="urn:schemas-microsoft-com:office:office" xmlns:r="http://schemas.openxmlformats.org/officeDocument/2006/relationships" xmlns:m="http://schemas.openxmlformats.org/officeDocument/2006/math" xmlns:v="urn:schemas-microsoft-com:vml" xmlns:wp14="http://schemas.microsoft.com/office/word/2010/wordprocessingDrawing" xmlns:wp="http://schemas.openxmlformats.org/drawingml/2006/wordprocessingDrawing" xmlns:w10="urn:schemas-microsoft-com:office:word" xmlns:w="http://schemas.openxmlformats.org/wordprocessingml/2006/main" xmlns:w14="http://schemas.microsoft.com/office/word/2010/wordml" xmlns:w15="http://schemas.microsoft.com/office/word/2012/wordml" xmlns:w16se="http://schemas.microsoft.com/office/word/2015/wordml/symex" xmlns:wpg="http://schemas.microsoft.com/office/word/2010/wordprocessingGroup" xmlns:wpi="http://schemas.microsoft.com/office/word/2010/wordprocessingInk" xmlns:wne="http://schemas.microsoft.com/office/word/2006/wordml" xmlns:wps="http://schemas.microsoft.com/office/word/2010/wordprocessingShape" mc:Ignorable="w14 w15 w16se wp14">
+<w:endnotes xmlns:wpc="http://schemas.microsoft.com/office/word/2010/wordprocessingCanvas" xmlns:cx="http://schemas.microsoft.com/office/drawing/2014/chartex" xmlns:cx1="http://schemas.microsoft.com/office/drawing/2015/9/8/chartex" xmlns:mc="http://schemas.openxmlformats.org/markup-compatibility/2006" xmlns:o="urn:schemas-microsoft-com:office:office" xmlns:r="http://schemas.openxmlformats.org/officeDocument/2006/relationships" xmlns:m="http://schemas.openxmlformats.org/officeDocument/2006/math" xmlns:v="urn:schemas-microsoft-com:vml" xmlns:wp14="http://schemas.microsoft.com/office/word/2010/wordprocessingDrawing" xmlns:wp="http://schemas.openxmlformats.org/drawingml/2006/wordprocessingDrawing" xmlns:w10="urn:schemas-microsoft-com:office:word" xmlns:w="http://schemas.openxmlformats.org/wordprocessingml/2006/main" xmlns:w14="http://schemas.microsoft.com/office/word/2010/wordml" xmlns:w15="http://schemas.microsoft.com/office/word/2012/wordml" xmlns:w16se="http://schemas.microsoft.com/office/word/2015/wordml/symex" xmlns:wpg="http://schemas.microsoft.com/office/word/2010/wordprocessingGroup" xmlns:wpi="http://schemas.microsoft.com/office/word/2010/wordprocessingInk" xmlns:wne="http://schemas.microsoft.com/office/word/2006/wordml" xmlns:wps="http://schemas.microsoft.com/office/word/2010/wordprocessingShape" mc:Ignorable="w14 w15 w16se wp14">
   <w:endnote w:type="separator" w:id="-1">
     <w:p>
       <w:pPr>
@@ -1500,15 +1481,12 @@
 </file>
 
 <file path=word/footer1.xml><?xml version="1.0" encoding="utf-8"?>
-<w:ftr xmlns:wpc="http://schemas.microsoft.com/office/word/2010/wordprocessingCanvas" xmlns:cx="http://schemas.microsoft.com/office/drawing/2014/chartex" xmlns:cx1="http://schemas.microsoft.com/office/drawing/2015/9/8/chartex" xmlns:cx2="http://schemas.microsoft.com/office/drawing/2015/10/21/chartex" xmlns:cx3="http://schemas.microsoft.com/office/drawing/2016/5/9/chartex" xmlns:cx4="http://schemas.microsoft.com/office/drawing/2016/5/10/chartex" xmlns:cx5="http://schemas.microsoft.com/office/drawing/2016/5/11/chartex" xmlns:cx6="http://schemas.microsoft.com/office/drawing/2016/5/12/chartex" xmlns:cx7="http://schemas.microsoft.com/office/drawing/2016/5/13/chartex" xmlns:cx8="http://schemas.microsoft.com/office/drawing/2016/5/14/chartex" xmlns:mc="http://schemas.openxmlformats.org/markup-compatibility/2006" xmlns:o="urn:schemas-microsoft-com:office:office" xmlns:r="http://schemas.openxmlformats.org/officeDocument/2006/relationships" xmlns:m="http://schemas.openxmlformats.org/officeDocument/2006/math" xmlns:v="urn:schemas-microsoft-com:vml" xmlns:wp14="http://schemas.microsoft.com/office/word/2010/wordprocessingDrawing" xmlns:wp="http://schemas.openxmlformats.org/drawingml/2006/wordprocessingDrawing" xmlns:w10="urn:schemas-microsoft-com:office:word" xmlns:w="http://schemas.openxmlformats.org/wordprocessingml/2006/main" xmlns:w14="http://schemas.microsoft.com/office/word/2010/wordml" xmlns:w15="http://schemas.microsoft.com/office/word/2012/wordml" xmlns:w16se="http://schemas.microsoft.com/office/word/2015/wordml/symex" xmlns:wpg="http://schemas.microsoft.com/office/word/2010/wordprocessingGroup" xmlns:wpi="http://schemas.microsoft.com/office/word/2010/wordprocessingInk" xmlns:wne="http://schemas.microsoft.com/office/word/2006/wordml" xmlns:wps="http://schemas.microsoft.com/office/word/2010/wordprocessingShape" mc:Ignorable="w14 w15 w16se wp14">
+<w:ftr xmlns:wpc="http://schemas.microsoft.com/office/word/2010/wordprocessingCanvas" xmlns:cx="http://schemas.microsoft.com/office/drawing/2014/chartex" xmlns:cx1="http://schemas.microsoft.com/office/drawing/2015/9/8/chartex" xmlns:mc="http://schemas.openxmlformats.org/markup-compatibility/2006" xmlns:o="urn:schemas-microsoft-com:office:office" xmlns:r="http://schemas.openxmlformats.org/officeDocument/2006/relationships" xmlns:m="http://schemas.openxmlformats.org/officeDocument/2006/math" xmlns:v="urn:schemas-microsoft-com:vml" xmlns:wp14="http://schemas.microsoft.com/office/word/2010/wordprocessingDrawing" xmlns:wp="http://schemas.openxmlformats.org/drawingml/2006/wordprocessingDrawing" xmlns:w10="urn:schemas-microsoft-com:office:word" xmlns:w="http://schemas.openxmlformats.org/wordprocessingml/2006/main" xmlns:w14="http://schemas.microsoft.com/office/word/2010/wordml" xmlns:w15="http://schemas.microsoft.com/office/word/2012/wordml" xmlns:w16se="http://schemas.microsoft.com/office/word/2015/wordml/symex" xmlns:wpg="http://schemas.microsoft.com/office/word/2010/wordprocessingGroup" xmlns:wpi="http://schemas.microsoft.com/office/word/2010/wordprocessingInk" xmlns:wne="http://schemas.microsoft.com/office/word/2006/wordml" xmlns:wps="http://schemas.microsoft.com/office/word/2010/wordprocessingShape" mc:Ignorable="w14 w15 w16se wp14">
   <w:p>
     <w:pPr>
       <w:pStyle w:val="Footer"/>
     </w:pPr>
     <w:r>
-      <w:rPr>
-        <w:lang w:val="bg-BG" w:eastAsia="bg-BG"/>
-      </w:rPr>
       <mc:AlternateContent>
         <mc:Choice Requires="wps">
           <w:drawing>
@@ -1559,7 +1537,6 @@
                             <w:rPr>
                               <w:sz w:val="20"/>
                               <w:szCs w:val="20"/>
-                              <w:lang w:val="bg-BG" w:eastAsia="bg-BG"/>
                             </w:rPr>
                             <w:drawing>
                               <wp:inline distT="0" distB="0" distL="0" distR="0" wp14:anchorId="68304851" wp14:editId="1F532B1D">
@@ -1647,14 +1624,13 @@
                       <w:rPr>
                         <w:sz w:val="20"/>
                         <w:szCs w:val="20"/>
-                        <w:lang w:val="en-GB" w:eastAsia="en-GB"/>
                       </w:rPr>
                       <w:drawing>
                         <wp:inline distT="0" distB="0" distL="0" distR="0" wp14:anchorId="68304851" wp14:editId="1F532B1D">
                           <wp:extent cx="1360800" cy="439200"/>
                           <wp:effectExtent l="0" t="0" r="0" b="0"/>
                           <wp:docPr id="22" name="Picture 22" title="Software University Foundation - logo">
-                            <a:hlinkClick xmlns:a="http://schemas.openxmlformats.org/drawingml/2006/main" r:id="rId4"/>
+                            <a:hlinkClick xmlns:a="http://schemas.openxmlformats.org/drawingml/2006/main" r:id="rId1"/>
                           </wp:docPr>
                           <wp:cNvGraphicFramePr>
                             <a:graphicFrameLocks xmlns:a="http://schemas.openxmlformats.org/drawingml/2006/main"/>
@@ -1664,12 +1640,12 @@
                               <pic:pic xmlns:pic="http://schemas.openxmlformats.org/drawingml/2006/picture">
                                 <pic:nvPicPr>
                                   <pic:cNvPr id="1" name="Picture 1" title="Software University Foundation - logo">
-                                    <a:hlinkClick r:id="rId5"/>
+                                    <a:hlinkClick r:id="rId2"/>
                                   </pic:cNvPr>
                                   <pic:cNvPicPr/>
                                 </pic:nvPicPr>
                                 <pic:blipFill>
-                                  <a:blip r:embed="rId6">
+                                  <a:blip r:embed="rId3">
                                     <a:extLst>
                                       <a:ext uri="{28A0092B-C50C-407E-A947-70E740481C1C}">
                                         <a14:useLocalDpi xmlns:a14="http://schemas.microsoft.com/office/drawing/2010/main" val="0"/>
@@ -1709,9 +1685,6 @@
       </mc:AlternateContent>
     </w:r>
     <w:r>
-      <w:rPr>
-        <w:lang w:val="bg-BG" w:eastAsia="bg-BG"/>
-      </w:rPr>
       <mc:AlternateContent>
         <mc:Choice Requires="wps">
           <w:drawing>
@@ -1767,7 +1740,7 @@
             </wp:anchor>
           </w:drawing>
         </mc:Choice>
-        <mc:Fallback>
+        <mc:Fallback xmlns:cx8="http://schemas.microsoft.com/office/drawing/2016/5/14/chartex" xmlns:cx7="http://schemas.microsoft.com/office/drawing/2016/5/13/chartex" xmlns:cx6="http://schemas.microsoft.com/office/drawing/2016/5/12/chartex" xmlns:cx5="http://schemas.microsoft.com/office/drawing/2016/5/11/chartex" xmlns:cx4="http://schemas.microsoft.com/office/drawing/2016/5/10/chartex" xmlns:cx3="http://schemas.microsoft.com/office/drawing/2016/5/9/chartex" xmlns:cx2="http://schemas.microsoft.com/office/drawing/2015/10/21/chartex">
           <w:pict>
             <v:line w14:anchorId="271FC0D8" id="Straight Connector 1" o:spid="_x0000_s1026" style="position:absolute;flip:y;z-index:251666432;visibility:visible;mso-wrap-style:square;mso-wrap-distance-left:9pt;mso-wrap-distance-top:0;mso-wrap-distance-right:9pt;mso-wrap-distance-bottom:0;mso-position-horizontal:absolute;mso-position-horizontal-relative:text;mso-position-vertical:absolute;mso-position-vertical-relative:text" from="-.1pt,5.2pt" to="520.7pt,5.2pt" o:gfxdata="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" strokecolor="#f37123" strokeweight="1pt">
               <v:stroke endcap="round"/>
@@ -1777,9 +1750,6 @@
       </mc:AlternateContent>
     </w:r>
     <w:r>
-      <w:rPr>
-        <w:lang w:val="bg-BG" w:eastAsia="bg-BG"/>
-      </w:rPr>
       <mc:AlternateContent>
         <mc:Choice Requires="wps">
           <w:drawing>
@@ -1872,7 +1842,7 @@
                               <w:sz w:val="18"/>
                               <w:szCs w:val="18"/>
                             </w:rPr>
-                            <w:t>4</w:t>
+                            <w:t>1</w:t>
                           </w:r>
                           <w:r>
                             <w:rPr>
@@ -1940,11 +1910,7 @@
         </mc:Choice>
         <mc:Fallback>
           <w:pict>
-            <v:shapetype w14:anchorId="56B87737" id="_x0000_t202" coordsize="21600,21600" o:spt="202" path="m,l,21600r21600,l21600,xe">
-              <v:stroke joinstyle="miter"/>
-              <v:path gradientshapeok="t" o:connecttype="rect"/>
-            </v:shapetype>
-            <v:shape id="Text Box 3" o:spid="_x0000_s1027" type="#_x0000_t202" style="position:absolute;margin-left:444.65pt;margin-top:26.95pt;width:70.9pt;height:15.9pt;z-index:251667456;visibility:visible;mso-wrap-style:square;mso-wrap-distance-left:9pt;mso-wrap-distance-top:0;mso-wrap-distance-right:9pt;mso-wrap-distance-bottom:0;mso-position-horizontal:absolute;mso-position-horizontal-relative:text;mso-position-vertical:absolute;mso-position-vertical-relative:text;v-text-anchor:middle" o:gfxdata="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" filled="f" stroked="f" strokeweight=".5pt">
+            <v:shape w14:anchorId="56B87737" id="Text Box 3" o:spid="_x0000_s1027" type="#_x0000_t202" style="position:absolute;margin-left:444.65pt;margin-top:26.95pt;width:70.9pt;height:15.9pt;z-index:251667456;visibility:visible;mso-wrap-style:square;mso-wrap-distance-left:9pt;mso-wrap-distance-top:0;mso-wrap-distance-right:9pt;mso-wrap-distance-bottom:0;mso-position-horizontal:absolute;mso-position-horizontal-relative:text;mso-position-vertical:absolute;mso-position-vertical-relative:text;v-text-anchor:middle" o:gfxdata="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" filled="f" stroked="f" strokeweight=".5pt">
               <v:textbox inset="0,0,0,0">
                 <w:txbxContent>
                   <w:p>
@@ -1989,7 +1955,7 @@
                         <w:sz w:val="18"/>
                         <w:szCs w:val="18"/>
                       </w:rPr>
-                      <w:t>4</w:t>
+                      <w:t>1</w:t>
                     </w:r>
                     <w:r>
                       <w:rPr>
@@ -2049,9 +2015,6 @@
       </mc:AlternateContent>
     </w:r>
     <w:r>
-      <w:rPr>
-        <w:lang w:val="bg-BG" w:eastAsia="bg-BG"/>
-      </w:rPr>
       <mc:AlternateContent>
         <mc:Choice Requires="wps">
           <w:drawing>
@@ -2153,9 +2116,6 @@
       </mc:AlternateContent>
     </w:r>
     <w:r>
-      <w:rPr>
-        <w:lang w:val="bg-BG" w:eastAsia="bg-BG"/>
-      </w:rPr>
       <mc:AlternateContent>
         <mc:Choice Requires="wps">
           <w:drawing>
@@ -2213,7 +2173,7 @@
                             </w:rPr>
                             <w:t>© Software University Foundation (</w:t>
                           </w:r>
-                          <w:hyperlink r:id="rId7" w:history="1">
+                          <w:hyperlink r:id="rId4" w:history="1">
                             <w:r>
                               <w:rPr>
                                 <w:rStyle w:val="Hyperlink"/>
@@ -2230,7 +2190,7 @@
                             </w:rPr>
                             <w:t xml:space="preserve">). This work is licensed under the </w:t>
                           </w:r>
-                          <w:hyperlink r:id="rId8" w:history="1">
+                          <w:hyperlink r:id="rId5" w:history="1">
                             <w:r>
                               <w:rPr>
                                 <w:rStyle w:val="Hyperlink"/>
@@ -2261,13 +2221,112 @@
                             <w:rPr>
                               <w:sz w:val="20"/>
                               <w:szCs w:val="20"/>
-                              <w:lang w:val="bg-BG" w:eastAsia="bg-BG"/>
                             </w:rPr>
                             <w:drawing>
                               <wp:inline distT="0" distB="0" distL="0" distR="0" wp14:anchorId="15EFF62F" wp14:editId="31C430B5">
                                 <wp:extent cx="200025" cy="200025"/>
                                 <wp:effectExtent l="0" t="0" r="9525" b="9525"/>
                                 <wp:docPr id="23" name="Picture 23" title="Software University">
+                                  <a:hlinkClick xmlns:a="http://schemas.openxmlformats.org/drawingml/2006/main" r:id="rId6"/>
+                                </wp:docPr>
+                                <wp:cNvGraphicFramePr/>
+                                <a:graphic xmlns:a="http://schemas.openxmlformats.org/drawingml/2006/main">
+                                  <a:graphicData uri="http://schemas.openxmlformats.org/drawingml/2006/picture">
+                                    <pic:pic xmlns:pic="http://schemas.openxmlformats.org/drawingml/2006/picture">
+                                      <pic:nvPicPr>
+                                        <pic:cNvPr id="93" name="Picture 3" title="Software University">
+                                          <a:hlinkClick r:id="rId6"/>
+                                        </pic:cNvPr>
+                                        <pic:cNvPicPr/>
+                                      </pic:nvPicPr>
+                                      <pic:blipFill>
+                                        <a:blip r:embed="rId7"/>
+                                        <a:stretch>
+                                          <a:fillRect/>
+                                        </a:stretch>
+                                      </pic:blipFill>
+                                      <pic:spPr>
+                                        <a:xfrm>
+                                          <a:off x="0" y="0"/>
+                                          <a:ext cx="197485" cy="197485"/>
+                                        </a:xfrm>
+                                        <a:prstGeom prst="rect">
+                                          <a:avLst/>
+                                        </a:prstGeom>
+                                      </pic:spPr>
+                                    </pic:pic>
+                                  </a:graphicData>
+                                </a:graphic>
+                              </wp:inline>
+                            </w:drawing>
+                          </w:r>
+                          <w:r>
+                            <w:rPr>
+                              <w:sz w:val="19"/>
+                              <w:szCs w:val="19"/>
+                            </w:rPr>
+                            <w:t xml:space="preserve">   </w:t>
+                          </w:r>
+                          <w:r>
+                            <w:rPr>
+                              <w:sz w:val="20"/>
+                              <w:szCs w:val="20"/>
+                            </w:rPr>
+                            <w:drawing>
+                              <wp:inline distT="0" distB="0" distL="0" distR="0" wp14:anchorId="4E8D5C1B" wp14:editId="2013552C">
+                                <wp:extent cx="200025" cy="200025"/>
+                                <wp:effectExtent l="0" t="0" r="9525" b="9525"/>
+                                <wp:docPr id="24" name="Picture 24" title="Software University Foundation">
+                                  <a:hlinkClick xmlns:a="http://schemas.openxmlformats.org/drawingml/2006/main" r:id="rId4"/>
+                                </wp:docPr>
+                                <wp:cNvGraphicFramePr/>
+                                <a:graphic xmlns:a="http://schemas.openxmlformats.org/drawingml/2006/main">
+                                  <a:graphicData uri="http://schemas.openxmlformats.org/drawingml/2006/picture">
+                                    <pic:pic xmlns:pic="http://schemas.openxmlformats.org/drawingml/2006/picture">
+                                      <pic:nvPicPr>
+                                        <pic:cNvPr id="94" name="Picture 4" title="Software University Foundation">
+                                          <a:hlinkClick r:id="rId4"/>
+                                        </pic:cNvPr>
+                                        <pic:cNvPicPr/>
+                                      </pic:nvPicPr>
+                                      <pic:blipFill>
+                                        <a:blip r:embed="rId8"/>
+                                        <a:stretch>
+                                          <a:fillRect/>
+                                        </a:stretch>
+                                      </pic:blipFill>
+                                      <pic:spPr>
+                                        <a:xfrm>
+                                          <a:off x="0" y="0"/>
+                                          <a:ext cx="197485" cy="197485"/>
+                                        </a:xfrm>
+                                        <a:prstGeom prst="rect">
+                                          <a:avLst/>
+                                        </a:prstGeom>
+                                      </pic:spPr>
+                                    </pic:pic>
+                                  </a:graphicData>
+                                </a:graphic>
+                              </wp:inline>
+                            </w:drawing>
+                          </w:r>
+                          <w:r>
+                            <w:rPr>
+                              <w:sz w:val="19"/>
+                              <w:szCs w:val="19"/>
+                            </w:rPr>
+                            <w:t xml:space="preserve">   </w:t>
+                          </w:r>
+                          <w:r>
+                            <w:rPr>
+                              <w:sz w:val="20"/>
+                              <w:szCs w:val="20"/>
+                            </w:rPr>
+                            <w:drawing>
+                              <wp:inline distT="0" distB="0" distL="0" distR="0" wp14:anchorId="20B738E7" wp14:editId="300EA712">
+                                <wp:extent cx="200025" cy="200025"/>
+                                <wp:effectExtent l="0" t="0" r="9525" b="9525"/>
+                                <wp:docPr id="25" name="Picture 25" title="Software University @ Facebook">
                                   <a:hlinkClick xmlns:a="http://schemas.openxmlformats.org/drawingml/2006/main" r:id="rId9"/>
                                 </wp:docPr>
                                 <wp:cNvGraphicFramePr/>
@@ -2275,7 +2334,7 @@
                                   <a:graphicData uri="http://schemas.openxmlformats.org/drawingml/2006/picture">
                                     <pic:pic xmlns:pic="http://schemas.openxmlformats.org/drawingml/2006/picture">
                                       <pic:nvPicPr>
-                                        <pic:cNvPr id="93" name="Picture 3" title="Software University">
+                                        <pic:cNvPr id="95" name="Picture 11" title="Software University @ Facebook">
                                           <a:hlinkClick r:id="rId9"/>
                                         </pic:cNvPr>
                                         <pic:cNvPicPr/>
@@ -2312,27 +2371,26 @@
                             <w:rPr>
                               <w:sz w:val="20"/>
                               <w:szCs w:val="20"/>
-                              <w:lang w:val="bg-BG" w:eastAsia="bg-BG"/>
                             </w:rPr>
                             <w:drawing>
-                              <wp:inline distT="0" distB="0" distL="0" distR="0" wp14:anchorId="4E8D5C1B" wp14:editId="2013552C">
+                              <wp:inline distT="0" distB="0" distL="0" distR="0" wp14:anchorId="3D2C3D5F" wp14:editId="653B4B90">
                                 <wp:extent cx="200025" cy="200025"/>
                                 <wp:effectExtent l="0" t="0" r="9525" b="9525"/>
-                                <wp:docPr id="24" name="Picture 24" title="Software University Foundation">
-                                  <a:hlinkClick xmlns:a="http://schemas.openxmlformats.org/drawingml/2006/main" r:id="rId7"/>
+                                <wp:docPr id="26" name="Picture 26" title="Software University @ Twitter">
+                                  <a:hlinkClick xmlns:a="http://schemas.openxmlformats.org/drawingml/2006/main" r:id="rId11"/>
                                 </wp:docPr>
                                 <wp:cNvGraphicFramePr/>
                                 <a:graphic xmlns:a="http://schemas.openxmlformats.org/drawingml/2006/main">
                                   <a:graphicData uri="http://schemas.openxmlformats.org/drawingml/2006/picture">
                                     <pic:pic xmlns:pic="http://schemas.openxmlformats.org/drawingml/2006/picture">
                                       <pic:nvPicPr>
-                                        <pic:cNvPr id="94" name="Picture 4" title="Software University Foundation">
-                                          <a:hlinkClick r:id="rId7"/>
+                                        <pic:cNvPr id="96" name="Picture 16" title="Software University @ Twitter">
+                                          <a:hlinkClick r:id="rId11"/>
                                         </pic:cNvPr>
                                         <pic:cNvPicPr/>
                                       </pic:nvPicPr>
                                       <pic:blipFill>
-                                        <a:blip r:embed="rId11"/>
+                                        <a:blip r:embed="rId12"/>
                                         <a:stretch>
                                           <a:fillRect/>
                                         </a:stretch>
@@ -2363,27 +2421,26 @@
                             <w:rPr>
                               <w:sz w:val="20"/>
                               <w:szCs w:val="20"/>
-                              <w:lang w:val="bg-BG" w:eastAsia="bg-BG"/>
                             </w:rPr>
                             <w:drawing>
-                              <wp:inline distT="0" distB="0" distL="0" distR="0" wp14:anchorId="20B738E7" wp14:editId="300EA712">
+                              <wp:inline distT="0" distB="0" distL="0" distR="0" wp14:anchorId="2ECEBC4A" wp14:editId="4C1A28B7">
                                 <wp:extent cx="200025" cy="200025"/>
                                 <wp:effectExtent l="0" t="0" r="9525" b="9525"/>
-                                <wp:docPr id="25" name="Picture 25" title="Software University @ Facebook">
-                                  <a:hlinkClick xmlns:a="http://schemas.openxmlformats.org/drawingml/2006/main" r:id="rId12"/>
+                                <wp:docPr id="27" name="Picture 27" title="Software University @ YouTube">
+                                  <a:hlinkClick xmlns:a="http://schemas.openxmlformats.org/drawingml/2006/main" r:id="rId13"/>
                                 </wp:docPr>
                                 <wp:cNvGraphicFramePr/>
                                 <a:graphic xmlns:a="http://schemas.openxmlformats.org/drawingml/2006/main">
                                   <a:graphicData uri="http://schemas.openxmlformats.org/drawingml/2006/picture">
                                     <pic:pic xmlns:pic="http://schemas.openxmlformats.org/drawingml/2006/picture">
                                       <pic:nvPicPr>
-                                        <pic:cNvPr id="95" name="Picture 11" title="Software University @ Facebook">
-                                          <a:hlinkClick r:id="rId12"/>
+                                        <pic:cNvPr id="97" name="Picture 23" title="Software University @ YouTube">
+                                          <a:hlinkClick r:id="rId13"/>
                                         </pic:cNvPr>
                                         <pic:cNvPicPr/>
                                       </pic:nvPicPr>
                                       <pic:blipFill>
-                                        <a:blip r:embed="rId13"/>
+                                        <a:blip r:embed="rId14"/>
                                         <a:stretch>
                                           <a:fillRect/>
                                         </a:stretch>
@@ -2414,27 +2471,26 @@
                             <w:rPr>
                               <w:sz w:val="20"/>
                               <w:szCs w:val="20"/>
-                              <w:lang w:val="bg-BG" w:eastAsia="bg-BG"/>
                             </w:rPr>
                             <w:drawing>
-                              <wp:inline distT="0" distB="0" distL="0" distR="0" wp14:anchorId="3D2C3D5F" wp14:editId="653B4B90">
+                              <wp:inline distT="0" distB="0" distL="0" distR="0" wp14:anchorId="2298D969" wp14:editId="5CD95E52">
                                 <wp:extent cx="200025" cy="200025"/>
                                 <wp:effectExtent l="0" t="0" r="9525" b="9525"/>
-                                <wp:docPr id="26" name="Picture 26" title="Software University @ Twitter">
-                                  <a:hlinkClick xmlns:a="http://schemas.openxmlformats.org/drawingml/2006/main" r:id="rId14"/>
+                                <wp:docPr id="28" name="Picture 28" title="Software University @ Google+">
+                                  <a:hlinkClick xmlns:a="http://schemas.openxmlformats.org/drawingml/2006/main" r:id="rId15"/>
                                 </wp:docPr>
                                 <wp:cNvGraphicFramePr/>
                                 <a:graphic xmlns:a="http://schemas.openxmlformats.org/drawingml/2006/main">
                                   <a:graphicData uri="http://schemas.openxmlformats.org/drawingml/2006/picture">
                                     <pic:pic xmlns:pic="http://schemas.openxmlformats.org/drawingml/2006/picture">
                                       <pic:nvPicPr>
-                                        <pic:cNvPr id="96" name="Picture 16" title="Software University @ Twitter">
-                                          <a:hlinkClick r:id="rId14"/>
+                                        <pic:cNvPr id="98" name="Picture 25" title="Software University @ Google+">
+                                          <a:hlinkClick r:id="rId15"/>
                                         </pic:cNvPr>
                                         <pic:cNvPicPr/>
                                       </pic:nvPicPr>
                                       <pic:blipFill>
-                                        <a:blip r:embed="rId15"/>
+                                        <a:blip r:embed="rId16"/>
                                         <a:stretch>
                                           <a:fillRect/>
                                         </a:stretch>
@@ -2465,27 +2521,26 @@
                             <w:rPr>
                               <w:sz w:val="20"/>
                               <w:szCs w:val="20"/>
-                              <w:lang w:val="bg-BG" w:eastAsia="bg-BG"/>
                             </w:rPr>
                             <w:drawing>
-                              <wp:inline distT="0" distB="0" distL="0" distR="0" wp14:anchorId="2ECEBC4A" wp14:editId="4C1A28B7">
+                              <wp:inline distT="0" distB="0" distL="0" distR="0" wp14:anchorId="1A044D14" wp14:editId="320DB136">
                                 <wp:extent cx="200025" cy="200025"/>
                                 <wp:effectExtent l="0" t="0" r="9525" b="9525"/>
-                                <wp:docPr id="27" name="Picture 27" title="Software University @ YouTube">
-                                  <a:hlinkClick xmlns:a="http://schemas.openxmlformats.org/drawingml/2006/main" r:id="rId16"/>
+                                <wp:docPr id="29" name="Picture 29" title="Software University @ LinkedIn">
+                                  <a:hlinkClick xmlns:a="http://schemas.openxmlformats.org/drawingml/2006/main" r:id="rId17"/>
                                 </wp:docPr>
                                 <wp:cNvGraphicFramePr/>
                                 <a:graphic xmlns:a="http://schemas.openxmlformats.org/drawingml/2006/main">
                                   <a:graphicData uri="http://schemas.openxmlformats.org/drawingml/2006/picture">
                                     <pic:pic xmlns:pic="http://schemas.openxmlformats.org/drawingml/2006/picture">
                                       <pic:nvPicPr>
-                                        <pic:cNvPr id="97" name="Picture 23" title="Software University @ YouTube">
-                                          <a:hlinkClick r:id="rId16"/>
+                                        <pic:cNvPr id="99" name="Picture 27" title="Software University @ LinkedIn">
+                                          <a:hlinkClick r:id="rId17"/>
                                         </pic:cNvPr>
                                         <pic:cNvPicPr/>
                                       </pic:nvPicPr>
                                       <pic:blipFill>
-                                        <a:blip r:embed="rId17"/>
+                                        <a:blip r:embed="rId18"/>
                                         <a:stretch>
                                           <a:fillRect/>
                                         </a:stretch>
@@ -2516,27 +2571,26 @@
                             <w:rPr>
                               <w:sz w:val="20"/>
                               <w:szCs w:val="20"/>
-                              <w:lang w:val="bg-BG" w:eastAsia="bg-BG"/>
                             </w:rPr>
                             <w:drawing>
-                              <wp:inline distT="0" distB="0" distL="0" distR="0" wp14:anchorId="2298D969" wp14:editId="5CD95E52">
+                              <wp:inline distT="0" distB="0" distL="0" distR="0" wp14:anchorId="52544041" wp14:editId="0531DD13">
                                 <wp:extent cx="200025" cy="200025"/>
                                 <wp:effectExtent l="0" t="0" r="9525" b="9525"/>
-                                <wp:docPr id="28" name="Picture 28" title="Software University @ Google+">
-                                  <a:hlinkClick xmlns:a="http://schemas.openxmlformats.org/drawingml/2006/main" r:id="rId18"/>
+                                <wp:docPr id="30" name="Picture 30" title="Software University @ SlideShare">
+                                  <a:hlinkClick xmlns:a="http://schemas.openxmlformats.org/drawingml/2006/main" r:id="rId19"/>
                                 </wp:docPr>
                                 <wp:cNvGraphicFramePr/>
                                 <a:graphic xmlns:a="http://schemas.openxmlformats.org/drawingml/2006/main">
                                   <a:graphicData uri="http://schemas.openxmlformats.org/drawingml/2006/picture">
                                     <pic:pic xmlns:pic="http://schemas.openxmlformats.org/drawingml/2006/picture">
                                       <pic:nvPicPr>
-                                        <pic:cNvPr id="98" name="Picture 25" title="Software University @ Google+">
-                                          <a:hlinkClick r:id="rId18"/>
+                                        <pic:cNvPr id="101" name="Picture 99" title="Software University @ SlideShare">
+                                          <a:hlinkClick r:id="rId19"/>
                                         </pic:cNvPr>
                                         <pic:cNvPicPr/>
                                       </pic:nvPicPr>
                                       <pic:blipFill>
-                                        <a:blip r:embed="rId19"/>
+                                        <a:blip r:embed="rId20"/>
                                         <a:stretch>
                                           <a:fillRect/>
                                         </a:stretch>
@@ -2567,27 +2621,26 @@
                             <w:rPr>
                               <w:sz w:val="20"/>
                               <w:szCs w:val="20"/>
-                              <w:lang w:val="bg-BG" w:eastAsia="bg-BG"/>
                             </w:rPr>
                             <w:drawing>
-                              <wp:inline distT="0" distB="0" distL="0" distR="0" wp14:anchorId="1A044D14" wp14:editId="320DB136">
+                              <wp:inline distT="0" distB="0" distL="0" distR="0" wp14:anchorId="64FAE51C" wp14:editId="083460C1">
                                 <wp:extent cx="200025" cy="200025"/>
                                 <wp:effectExtent l="0" t="0" r="9525" b="9525"/>
-                                <wp:docPr id="29" name="Picture 29" title="Software University @ LinkedIn">
-                                  <a:hlinkClick xmlns:a="http://schemas.openxmlformats.org/drawingml/2006/main" r:id="rId20"/>
+                                <wp:docPr id="31" name="Picture 31" title="Software University @ GitHub">
+                                  <a:hlinkClick xmlns:a="http://schemas.openxmlformats.org/drawingml/2006/main" r:id="rId21"/>
                                 </wp:docPr>
                                 <wp:cNvGraphicFramePr/>
                                 <a:graphic xmlns:a="http://schemas.openxmlformats.org/drawingml/2006/main">
                                   <a:graphicData uri="http://schemas.openxmlformats.org/drawingml/2006/picture">
                                     <pic:pic xmlns:pic="http://schemas.openxmlformats.org/drawingml/2006/picture">
                                       <pic:nvPicPr>
-                                        <pic:cNvPr id="99" name="Picture 27" title="Software University @ LinkedIn">
-                                          <a:hlinkClick r:id="rId20"/>
+                                        <pic:cNvPr id="102" name="Picture 35" title="Software University @ GitHub">
+                                          <a:hlinkClick r:id="rId21"/>
                                         </pic:cNvPr>
                                         <pic:cNvPicPr/>
                                       </pic:nvPicPr>
                                       <pic:blipFill>
-                                        <a:blip r:embed="rId21"/>
+                                        <a:blip r:embed="rId22"/>
                                         <a:stretch>
                                           <a:fillRect/>
                                         </a:stretch>
@@ -2618,116 +2671,13 @@
                             <w:rPr>
                               <w:sz w:val="20"/>
                               <w:szCs w:val="20"/>
-                              <w:lang w:val="bg-BG" w:eastAsia="bg-BG"/>
-                            </w:rPr>
-                            <w:drawing>
-                              <wp:inline distT="0" distB="0" distL="0" distR="0" wp14:anchorId="52544041" wp14:editId="0531DD13">
-                                <wp:extent cx="200025" cy="200025"/>
-                                <wp:effectExtent l="0" t="0" r="9525" b="9525"/>
-                                <wp:docPr id="30" name="Picture 30" title="Software University @ SlideShare">
-                                  <a:hlinkClick xmlns:a="http://schemas.openxmlformats.org/drawingml/2006/main" r:id="rId22"/>
-                                </wp:docPr>
-                                <wp:cNvGraphicFramePr/>
-                                <a:graphic xmlns:a="http://schemas.openxmlformats.org/drawingml/2006/main">
-                                  <a:graphicData uri="http://schemas.openxmlformats.org/drawingml/2006/picture">
-                                    <pic:pic xmlns:pic="http://schemas.openxmlformats.org/drawingml/2006/picture">
-                                      <pic:nvPicPr>
-                                        <pic:cNvPr id="101" name="Picture 99" title="Software University @ SlideShare">
-                                          <a:hlinkClick r:id="rId22"/>
-                                        </pic:cNvPr>
-                                        <pic:cNvPicPr/>
-                                      </pic:nvPicPr>
-                                      <pic:blipFill>
-                                        <a:blip r:embed="rId23"/>
-                                        <a:stretch>
-                                          <a:fillRect/>
-                                        </a:stretch>
-                                      </pic:blipFill>
-                                      <pic:spPr>
-                                        <a:xfrm>
-                                          <a:off x="0" y="0"/>
-                                          <a:ext cx="197485" cy="197485"/>
-                                        </a:xfrm>
-                                        <a:prstGeom prst="rect">
-                                          <a:avLst/>
-                                        </a:prstGeom>
-                                      </pic:spPr>
-                                    </pic:pic>
-                                  </a:graphicData>
-                                </a:graphic>
-                              </wp:inline>
-                            </w:drawing>
-                          </w:r>
-                          <w:r>
-                            <w:rPr>
-                              <w:sz w:val="19"/>
-                              <w:szCs w:val="19"/>
-                            </w:rPr>
-                            <w:t xml:space="preserve">   </w:t>
-                          </w:r>
-                          <w:r>
-                            <w:rPr>
-                              <w:sz w:val="20"/>
-                              <w:szCs w:val="20"/>
-                              <w:lang w:val="bg-BG" w:eastAsia="bg-BG"/>
-                            </w:rPr>
-                            <w:drawing>
-                              <wp:inline distT="0" distB="0" distL="0" distR="0" wp14:anchorId="64FAE51C" wp14:editId="083460C1">
-                                <wp:extent cx="200025" cy="200025"/>
-                                <wp:effectExtent l="0" t="0" r="9525" b="9525"/>
-                                <wp:docPr id="31" name="Picture 31" title="Software University @ GitHub">
-                                  <a:hlinkClick xmlns:a="http://schemas.openxmlformats.org/drawingml/2006/main" r:id="rId24"/>
-                                </wp:docPr>
-                                <wp:cNvGraphicFramePr/>
-                                <a:graphic xmlns:a="http://schemas.openxmlformats.org/drawingml/2006/main">
-                                  <a:graphicData uri="http://schemas.openxmlformats.org/drawingml/2006/picture">
-                                    <pic:pic xmlns:pic="http://schemas.openxmlformats.org/drawingml/2006/picture">
-                                      <pic:nvPicPr>
-                                        <pic:cNvPr id="102" name="Picture 35" title="Software University @ GitHub">
-                                          <a:hlinkClick r:id="rId24"/>
-                                        </pic:cNvPr>
-                                        <pic:cNvPicPr/>
-                                      </pic:nvPicPr>
-                                      <pic:blipFill>
-                                        <a:blip r:embed="rId25"/>
-                                        <a:stretch>
-                                          <a:fillRect/>
-                                        </a:stretch>
-                                      </pic:blipFill>
-                                      <pic:spPr>
-                                        <a:xfrm>
-                                          <a:off x="0" y="0"/>
-                                          <a:ext cx="197485" cy="197485"/>
-                                        </a:xfrm>
-                                        <a:prstGeom prst="rect">
-                                          <a:avLst/>
-                                        </a:prstGeom>
-                                      </pic:spPr>
-                                    </pic:pic>
-                                  </a:graphicData>
-                                </a:graphic>
-                              </wp:inline>
-                            </w:drawing>
-                          </w:r>
-                          <w:r>
-                            <w:rPr>
-                              <w:sz w:val="19"/>
-                              <w:szCs w:val="19"/>
-                            </w:rPr>
-                            <w:t xml:space="preserve">   </w:t>
-                          </w:r>
-                          <w:r>
-                            <w:rPr>
-                              <w:sz w:val="20"/>
-                              <w:szCs w:val="20"/>
-                              <w:lang w:val="bg-BG" w:eastAsia="bg-BG"/>
                             </w:rPr>
                             <w:drawing>
                               <wp:inline distT="0" distB="0" distL="0" distR="0" wp14:anchorId="5C709012" wp14:editId="6553F913">
                                 <wp:extent cx="200025" cy="200025"/>
                                 <wp:effectExtent l="0" t="0" r="9525" b="9525"/>
                                 <wp:docPr id="32" name="Picture 32" title="Software University: Email Us">
-                                  <a:hlinkClick xmlns:a="http://schemas.openxmlformats.org/drawingml/2006/main" r:id="rId26"/>
+                                  <a:hlinkClick xmlns:a="http://schemas.openxmlformats.org/drawingml/2006/main" r:id="rId23"/>
                                 </wp:docPr>
                                 <wp:cNvGraphicFramePr/>
                                 <a:graphic xmlns:a="http://schemas.openxmlformats.org/drawingml/2006/main">
@@ -2735,12 +2685,12 @@
                                     <pic:pic xmlns:pic="http://schemas.openxmlformats.org/drawingml/2006/picture">
                                       <pic:nvPicPr>
                                         <pic:cNvPr id="103" name="Picture 85" title="Software University: Email Us">
-                                          <a:hlinkClick r:id="rId26"/>
+                                          <a:hlinkClick r:id="rId23"/>
                                         </pic:cNvPr>
                                         <pic:cNvPicPr/>
                                       </pic:nvPicPr>
                                       <pic:blipFill>
-                                        <a:blip r:embed="rId27"/>
+                                        <a:blip r:embed="rId24"/>
                                         <a:stretch>
                                           <a:fillRect/>
                                         </a:stretch>
@@ -2792,7 +2742,7 @@
                       </w:rPr>
                       <w:t>© Software University Foundation (</w:t>
                     </w:r>
-                    <w:hyperlink r:id="rId28" w:history="1">
+                    <w:hyperlink r:id="rId25" w:history="1">
                       <w:r>
                         <w:rPr>
                           <w:rStyle w:val="Hyperlink"/>
@@ -2809,7 +2759,7 @@
                       </w:rPr>
                       <w:t xml:space="preserve">). This work is licensed under the </w:t>
                     </w:r>
-                    <w:hyperlink r:id="rId29" w:history="1">
+                    <w:hyperlink r:id="rId26" w:history="1">
                       <w:r>
                         <w:rPr>
                           <w:rStyle w:val="Hyperlink"/>
@@ -2840,14 +2790,13 @@
                       <w:rPr>
                         <w:sz w:val="20"/>
                         <w:szCs w:val="20"/>
-                        <w:lang w:val="en-GB" w:eastAsia="en-GB"/>
                       </w:rPr>
                       <w:drawing>
                         <wp:inline distT="0" distB="0" distL="0" distR="0" wp14:anchorId="15EFF62F" wp14:editId="31C430B5">
                           <wp:extent cx="200025" cy="200025"/>
                           <wp:effectExtent l="0" t="0" r="9525" b="9525"/>
                           <wp:docPr id="23" name="Picture 23" title="Software University">
-                            <a:hlinkClick xmlns:a="http://schemas.openxmlformats.org/drawingml/2006/main" r:id="rId30"/>
+                            <a:hlinkClick xmlns:a="http://schemas.openxmlformats.org/drawingml/2006/main" r:id="rId6"/>
                           </wp:docPr>
                           <wp:cNvGraphicFramePr/>
                           <a:graphic xmlns:a="http://schemas.openxmlformats.org/drawingml/2006/main">
@@ -2855,12 +2804,12 @@
                               <pic:pic xmlns:pic="http://schemas.openxmlformats.org/drawingml/2006/picture">
                                 <pic:nvPicPr>
                                   <pic:cNvPr id="93" name="Picture 3" title="Software University">
-                                    <a:hlinkClick r:id="rId30"/>
+                                    <a:hlinkClick r:id="rId6"/>
                                   </pic:cNvPr>
                                   <pic:cNvPicPr/>
                                 </pic:nvPicPr>
                                 <pic:blipFill>
-                                  <a:blip r:embed="rId31"/>
+                                  <a:blip r:embed="rId7"/>
                                   <a:stretch>
                                     <a:fillRect/>
                                   </a:stretch>
@@ -2891,14 +2840,13 @@
                       <w:rPr>
                         <w:sz w:val="20"/>
                         <w:szCs w:val="20"/>
-                        <w:lang w:val="en-GB" w:eastAsia="en-GB"/>
                       </w:rPr>
                       <w:drawing>
                         <wp:inline distT="0" distB="0" distL="0" distR="0" wp14:anchorId="4E8D5C1B" wp14:editId="2013552C">
                           <wp:extent cx="200025" cy="200025"/>
                           <wp:effectExtent l="0" t="0" r="9525" b="9525"/>
                           <wp:docPr id="24" name="Picture 24" title="Software University Foundation">
-                            <a:hlinkClick xmlns:a="http://schemas.openxmlformats.org/drawingml/2006/main" r:id="rId28"/>
+                            <a:hlinkClick xmlns:a="http://schemas.openxmlformats.org/drawingml/2006/main" r:id="rId25"/>
                           </wp:docPr>
                           <wp:cNvGraphicFramePr/>
                           <a:graphic xmlns:a="http://schemas.openxmlformats.org/drawingml/2006/main">
@@ -2906,12 +2854,12 @@
                               <pic:pic xmlns:pic="http://schemas.openxmlformats.org/drawingml/2006/picture">
                                 <pic:nvPicPr>
                                   <pic:cNvPr id="94" name="Picture 4" title="Software University Foundation">
-                                    <a:hlinkClick r:id="rId28"/>
+                                    <a:hlinkClick r:id="rId25"/>
                                   </pic:cNvPr>
                                   <pic:cNvPicPr/>
                                 </pic:nvPicPr>
                                 <pic:blipFill>
-                                  <a:blip r:embed="rId32"/>
+                                  <a:blip r:embed="rId8"/>
                                   <a:stretch>
                                     <a:fillRect/>
                                   </a:stretch>
@@ -2942,14 +2890,13 @@
                       <w:rPr>
                         <w:sz w:val="20"/>
                         <w:szCs w:val="20"/>
-                        <w:lang w:val="en-GB" w:eastAsia="en-GB"/>
                       </w:rPr>
                       <w:drawing>
                         <wp:inline distT="0" distB="0" distL="0" distR="0" wp14:anchorId="20B738E7" wp14:editId="300EA712">
                           <wp:extent cx="200025" cy="200025"/>
                           <wp:effectExtent l="0" t="0" r="9525" b="9525"/>
                           <wp:docPr id="25" name="Picture 25" title="Software University @ Facebook">
-                            <a:hlinkClick xmlns:a="http://schemas.openxmlformats.org/drawingml/2006/main" r:id="rId33"/>
+                            <a:hlinkClick xmlns:a="http://schemas.openxmlformats.org/drawingml/2006/main" r:id="rId9"/>
                           </wp:docPr>
                           <wp:cNvGraphicFramePr/>
                           <a:graphic xmlns:a="http://schemas.openxmlformats.org/drawingml/2006/main">
@@ -2957,12 +2904,12 @@
                               <pic:pic xmlns:pic="http://schemas.openxmlformats.org/drawingml/2006/picture">
                                 <pic:nvPicPr>
                                   <pic:cNvPr id="95" name="Picture 11" title="Software University @ Facebook">
-                                    <a:hlinkClick r:id="rId33"/>
+                                    <a:hlinkClick r:id="rId9"/>
                                   </pic:cNvPr>
                                   <pic:cNvPicPr/>
                                 </pic:nvPicPr>
                                 <pic:blipFill>
-                                  <a:blip r:embed="rId34"/>
+                                  <a:blip r:embed="rId10"/>
                                   <a:stretch>
                                     <a:fillRect/>
                                   </a:stretch>
@@ -2993,14 +2940,13 @@
                       <w:rPr>
                         <w:sz w:val="20"/>
                         <w:szCs w:val="20"/>
-                        <w:lang w:val="en-GB" w:eastAsia="en-GB"/>
                       </w:rPr>
                       <w:drawing>
                         <wp:inline distT="0" distB="0" distL="0" distR="0" wp14:anchorId="3D2C3D5F" wp14:editId="653B4B90">
                           <wp:extent cx="200025" cy="200025"/>
                           <wp:effectExtent l="0" t="0" r="9525" b="9525"/>
                           <wp:docPr id="26" name="Picture 26" title="Software University @ Twitter">
-                            <a:hlinkClick xmlns:a="http://schemas.openxmlformats.org/drawingml/2006/main" r:id="rId35"/>
+                            <a:hlinkClick xmlns:a="http://schemas.openxmlformats.org/drawingml/2006/main" r:id="rId11"/>
                           </wp:docPr>
                           <wp:cNvGraphicFramePr/>
                           <a:graphic xmlns:a="http://schemas.openxmlformats.org/drawingml/2006/main">
@@ -3008,12 +2954,12 @@
                               <pic:pic xmlns:pic="http://schemas.openxmlformats.org/drawingml/2006/picture">
                                 <pic:nvPicPr>
                                   <pic:cNvPr id="96" name="Picture 16" title="Software University @ Twitter">
-                                    <a:hlinkClick r:id="rId35"/>
+                                    <a:hlinkClick r:id="rId11"/>
                                   </pic:cNvPr>
                                   <pic:cNvPicPr/>
                                 </pic:nvPicPr>
                                 <pic:blipFill>
-                                  <a:blip r:embed="rId36"/>
+                                  <a:blip r:embed="rId12"/>
                                   <a:stretch>
                                     <a:fillRect/>
                                   </a:stretch>
@@ -3044,14 +2990,13 @@
                       <w:rPr>
                         <w:sz w:val="20"/>
                         <w:szCs w:val="20"/>
-                        <w:lang w:val="en-GB" w:eastAsia="en-GB"/>
                       </w:rPr>
                       <w:drawing>
                         <wp:inline distT="0" distB="0" distL="0" distR="0" wp14:anchorId="2ECEBC4A" wp14:editId="4C1A28B7">
                           <wp:extent cx="200025" cy="200025"/>
                           <wp:effectExtent l="0" t="0" r="9525" b="9525"/>
                           <wp:docPr id="27" name="Picture 27" title="Software University @ YouTube">
-                            <a:hlinkClick xmlns:a="http://schemas.openxmlformats.org/drawingml/2006/main" r:id="rId37"/>
+                            <a:hlinkClick xmlns:a="http://schemas.openxmlformats.org/drawingml/2006/main" r:id="rId13"/>
                           </wp:docPr>
                           <wp:cNvGraphicFramePr/>
                           <a:graphic xmlns:a="http://schemas.openxmlformats.org/drawingml/2006/main">
@@ -3059,12 +3004,12 @@
                               <pic:pic xmlns:pic="http://schemas.openxmlformats.org/drawingml/2006/picture">
                                 <pic:nvPicPr>
                                   <pic:cNvPr id="97" name="Picture 23" title="Software University @ YouTube">
-                                    <a:hlinkClick r:id="rId37"/>
+                                    <a:hlinkClick r:id="rId13"/>
                                   </pic:cNvPr>
                                   <pic:cNvPicPr/>
                                 </pic:nvPicPr>
                                 <pic:blipFill>
-                                  <a:blip r:embed="rId38"/>
+                                  <a:blip r:embed="rId14"/>
                                   <a:stretch>
                                     <a:fillRect/>
                                   </a:stretch>
@@ -3095,14 +3040,13 @@
                       <w:rPr>
                         <w:sz w:val="20"/>
                         <w:szCs w:val="20"/>
-                        <w:lang w:val="en-GB" w:eastAsia="en-GB"/>
                       </w:rPr>
                       <w:drawing>
                         <wp:inline distT="0" distB="0" distL="0" distR="0" wp14:anchorId="2298D969" wp14:editId="5CD95E52">
                           <wp:extent cx="200025" cy="200025"/>
                           <wp:effectExtent l="0" t="0" r="9525" b="9525"/>
                           <wp:docPr id="28" name="Picture 28" title="Software University @ Google+">
-                            <a:hlinkClick xmlns:a="http://schemas.openxmlformats.org/drawingml/2006/main" r:id="rId39"/>
+                            <a:hlinkClick xmlns:a="http://schemas.openxmlformats.org/drawingml/2006/main" r:id="rId15"/>
                           </wp:docPr>
                           <wp:cNvGraphicFramePr/>
                           <a:graphic xmlns:a="http://schemas.openxmlformats.org/drawingml/2006/main">
@@ -3110,12 +3054,12 @@
                               <pic:pic xmlns:pic="http://schemas.openxmlformats.org/drawingml/2006/picture">
                                 <pic:nvPicPr>
                                   <pic:cNvPr id="98" name="Picture 25" title="Software University @ Google+">
-                                    <a:hlinkClick r:id="rId39"/>
+                                    <a:hlinkClick r:id="rId15"/>
                                   </pic:cNvPr>
                                   <pic:cNvPicPr/>
                                 </pic:nvPicPr>
                                 <pic:blipFill>
-                                  <a:blip r:embed="rId40"/>
+                                  <a:blip r:embed="rId16"/>
                                   <a:stretch>
                                     <a:fillRect/>
                                   </a:stretch>
@@ -3146,14 +3090,13 @@
                       <w:rPr>
                         <w:sz w:val="20"/>
                         <w:szCs w:val="20"/>
-                        <w:lang w:val="en-GB" w:eastAsia="en-GB"/>
                       </w:rPr>
                       <w:drawing>
                         <wp:inline distT="0" distB="0" distL="0" distR="0" wp14:anchorId="1A044D14" wp14:editId="320DB136">
                           <wp:extent cx="200025" cy="200025"/>
                           <wp:effectExtent l="0" t="0" r="9525" b="9525"/>
                           <wp:docPr id="29" name="Picture 29" title="Software University @ LinkedIn">
-                            <a:hlinkClick xmlns:a="http://schemas.openxmlformats.org/drawingml/2006/main" r:id="rId41"/>
+                            <a:hlinkClick xmlns:a="http://schemas.openxmlformats.org/drawingml/2006/main" r:id="rId17"/>
                           </wp:docPr>
                           <wp:cNvGraphicFramePr/>
                           <a:graphic xmlns:a="http://schemas.openxmlformats.org/drawingml/2006/main">
@@ -3161,12 +3104,12 @@
                               <pic:pic xmlns:pic="http://schemas.openxmlformats.org/drawingml/2006/picture">
                                 <pic:nvPicPr>
                                   <pic:cNvPr id="99" name="Picture 27" title="Software University @ LinkedIn">
-                                    <a:hlinkClick r:id="rId41"/>
+                                    <a:hlinkClick r:id="rId17"/>
                                   </pic:cNvPr>
                                   <pic:cNvPicPr/>
                                 </pic:nvPicPr>
                                 <pic:blipFill>
-                                  <a:blip r:embed="rId42"/>
+                                  <a:blip r:embed="rId18"/>
                                   <a:stretch>
                                     <a:fillRect/>
                                   </a:stretch>
@@ -3197,14 +3140,13 @@
                       <w:rPr>
                         <w:sz w:val="20"/>
                         <w:szCs w:val="20"/>
-                        <w:lang w:val="en-GB" w:eastAsia="en-GB"/>
                       </w:rPr>
                       <w:drawing>
                         <wp:inline distT="0" distB="0" distL="0" distR="0" wp14:anchorId="52544041" wp14:editId="0531DD13">
                           <wp:extent cx="200025" cy="200025"/>
                           <wp:effectExtent l="0" t="0" r="9525" b="9525"/>
                           <wp:docPr id="30" name="Picture 30" title="Software University @ SlideShare">
-                            <a:hlinkClick xmlns:a="http://schemas.openxmlformats.org/drawingml/2006/main" r:id="rId43"/>
+                            <a:hlinkClick xmlns:a="http://schemas.openxmlformats.org/drawingml/2006/main" r:id="rId19"/>
                           </wp:docPr>
                           <wp:cNvGraphicFramePr/>
                           <a:graphic xmlns:a="http://schemas.openxmlformats.org/drawingml/2006/main">
@@ -3212,12 +3154,12 @@
                               <pic:pic xmlns:pic="http://schemas.openxmlformats.org/drawingml/2006/picture">
                                 <pic:nvPicPr>
                                   <pic:cNvPr id="101" name="Picture 99" title="Software University @ SlideShare">
-                                    <a:hlinkClick r:id="rId43"/>
+                                    <a:hlinkClick r:id="rId19"/>
                                   </pic:cNvPr>
                                   <pic:cNvPicPr/>
                                 </pic:nvPicPr>
                                 <pic:blipFill>
-                                  <a:blip r:embed="rId44"/>
+                                  <a:blip r:embed="rId20"/>
                                   <a:stretch>
                                     <a:fillRect/>
                                   </a:stretch>
@@ -3248,14 +3190,13 @@
                       <w:rPr>
                         <w:sz w:val="20"/>
                         <w:szCs w:val="20"/>
-                        <w:lang w:val="en-GB" w:eastAsia="en-GB"/>
                       </w:rPr>
                       <w:drawing>
                         <wp:inline distT="0" distB="0" distL="0" distR="0" wp14:anchorId="64FAE51C" wp14:editId="083460C1">
                           <wp:extent cx="200025" cy="200025"/>
                           <wp:effectExtent l="0" t="0" r="9525" b="9525"/>
                           <wp:docPr id="31" name="Picture 31" title="Software University @ GitHub">
-                            <a:hlinkClick xmlns:a="http://schemas.openxmlformats.org/drawingml/2006/main" r:id="rId45"/>
+                            <a:hlinkClick xmlns:a="http://schemas.openxmlformats.org/drawingml/2006/main" r:id="rId21"/>
                           </wp:docPr>
                           <wp:cNvGraphicFramePr/>
                           <a:graphic xmlns:a="http://schemas.openxmlformats.org/drawingml/2006/main">
@@ -3263,12 +3204,12 @@
                               <pic:pic xmlns:pic="http://schemas.openxmlformats.org/drawingml/2006/picture">
                                 <pic:nvPicPr>
                                   <pic:cNvPr id="102" name="Picture 35" title="Software University @ GitHub">
-                                    <a:hlinkClick r:id="rId45"/>
+                                    <a:hlinkClick r:id="rId21"/>
                                   </pic:cNvPr>
                                   <pic:cNvPicPr/>
                                 </pic:nvPicPr>
                                 <pic:blipFill>
-                                  <a:blip r:embed="rId46"/>
+                                  <a:blip r:embed="rId22"/>
                                   <a:stretch>
                                     <a:fillRect/>
                                   </a:stretch>
@@ -3299,14 +3240,13 @@
                       <w:rPr>
                         <w:sz w:val="20"/>
                         <w:szCs w:val="20"/>
-                        <w:lang w:val="en-GB" w:eastAsia="en-GB"/>
                       </w:rPr>
                       <w:drawing>
                         <wp:inline distT="0" distB="0" distL="0" distR="0" wp14:anchorId="5C709012" wp14:editId="6553F913">
                           <wp:extent cx="200025" cy="200025"/>
                           <wp:effectExtent l="0" t="0" r="9525" b="9525"/>
                           <wp:docPr id="32" name="Picture 32" title="Software University: Email Us">
-                            <a:hlinkClick xmlns:a="http://schemas.openxmlformats.org/drawingml/2006/main" r:id="rId47"/>
+                            <a:hlinkClick xmlns:a="http://schemas.openxmlformats.org/drawingml/2006/main" r:id="rId23"/>
                           </wp:docPr>
                           <wp:cNvGraphicFramePr/>
                           <a:graphic xmlns:a="http://schemas.openxmlformats.org/drawingml/2006/main">
@@ -3314,12 +3254,12 @@
                               <pic:pic xmlns:pic="http://schemas.openxmlformats.org/drawingml/2006/picture">
                                 <pic:nvPicPr>
                                   <pic:cNvPr id="103" name="Picture 85" title="Software University: Email Us">
-                                    <a:hlinkClick r:id="rId47"/>
+                                    <a:hlinkClick r:id="rId23"/>
                                   </pic:cNvPr>
                                   <pic:cNvPicPr/>
                                 </pic:nvPicPr>
                                 <pic:blipFill>
-                                  <a:blip r:embed="rId48"/>
+                                  <a:blip r:embed="rId24"/>
                                   <a:stretch>
                                     <a:fillRect/>
                                   </a:stretch>
@@ -3352,7 +3292,7 @@
 </file>
 
 <file path=word/footnotes.xml><?xml version="1.0" encoding="utf-8"?>
-<w:footnotes xmlns:wpc="http://schemas.microsoft.com/office/word/2010/wordprocessingCanvas" xmlns:cx="http://schemas.microsoft.com/office/drawing/2014/chartex" xmlns:cx1="http://schemas.microsoft.com/office/drawing/2015/9/8/chartex" xmlns:cx2="http://schemas.microsoft.com/office/drawing/2015/10/21/chartex" xmlns:cx3="http://schemas.microsoft.com/office/drawing/2016/5/9/chartex" xmlns:cx4="http://schemas.microsoft.com/office/drawing/2016/5/10/chartex" xmlns:cx5="http://schemas.microsoft.com/office/drawing/2016/5/11/chartex" xmlns:cx6="http://schemas.microsoft.com/office/drawing/2016/5/12/chartex" xmlns:cx7="http://schemas.microsoft.com/office/drawing/2016/5/13/chartex" xmlns:cx8="http://schemas.microsoft.com/office/drawing/2016/5/14/chartex" xmlns:mc="http://schemas.openxmlformats.org/markup-compatibility/2006" xmlns:o="urn:schemas-microsoft-com:office:office" xmlns:r="http://schemas.openxmlformats.org/officeDocument/2006/relationships" xmlns:m="http://schemas.openxmlformats.org/officeDocument/2006/math" xmlns:v="urn:schemas-microsoft-com:vml" xmlns:wp14="http://schemas.microsoft.com/office/word/2010/wordprocessingDrawing" xmlns:wp="http://schemas.openxmlformats.org/drawingml/2006/wordprocessingDrawing" xmlns:w10="urn:schemas-microsoft-com:office:word" xmlns:w="http://schemas.openxmlformats.org/wordprocessingml/2006/main" xmlns:w14="http://schemas.microsoft.com/office/word/2010/wordml" xmlns:w15="http://schemas.microsoft.com/office/word/2012/wordml" xmlns:w16se="http://schemas.microsoft.com/office/word/2015/wordml/symex" xmlns:wpg="http://schemas.microsoft.com/office/word/2010/wordprocessingGroup" xmlns:wpi="http://schemas.microsoft.com/office/word/2010/wordprocessingInk" xmlns:wne="http://schemas.microsoft.com/office/word/2006/wordml" xmlns:wps="http://schemas.microsoft.com/office/word/2010/wordprocessingShape" mc:Ignorable="w14 w15 w16se wp14">
+<w:footnotes xmlns:wpc="http://schemas.microsoft.com/office/word/2010/wordprocessingCanvas" xmlns:cx="http://schemas.microsoft.com/office/drawing/2014/chartex" xmlns:cx1="http://schemas.microsoft.com/office/drawing/2015/9/8/chartex" xmlns:mc="http://schemas.openxmlformats.org/markup-compatibility/2006" xmlns:o="urn:schemas-microsoft-com:office:office" xmlns:r="http://schemas.openxmlformats.org/officeDocument/2006/relationships" xmlns:m="http://schemas.openxmlformats.org/officeDocument/2006/math" xmlns:v="urn:schemas-microsoft-com:vml" xmlns:wp14="http://schemas.microsoft.com/office/word/2010/wordprocessingDrawing" xmlns:wp="http://schemas.openxmlformats.org/drawingml/2006/wordprocessingDrawing" xmlns:w10="urn:schemas-microsoft-com:office:word" xmlns:w="http://schemas.openxmlformats.org/wordprocessingml/2006/main" xmlns:w14="http://schemas.microsoft.com/office/word/2010/wordml" xmlns:w15="http://schemas.microsoft.com/office/word/2012/wordml" xmlns:w16se="http://schemas.microsoft.com/office/word/2015/wordml/symex" xmlns:wpg="http://schemas.microsoft.com/office/word/2010/wordprocessingGroup" xmlns:wpi="http://schemas.microsoft.com/office/word/2010/wordprocessingInk" xmlns:wne="http://schemas.microsoft.com/office/word/2006/wordml" xmlns:wps="http://schemas.microsoft.com/office/word/2010/wordprocessingShape" mc:Ignorable="w14 w15 w16se wp14">
   <w:footnote w:type="separator" w:id="-1">
     <w:p>
       <w:pPr>
@@ -3377,7 +3317,7 @@
 </file>
 
 <file path=word/header1.xml><?xml version="1.0" encoding="utf-8"?>
-<w:hdr xmlns:wpc="http://schemas.microsoft.com/office/word/2010/wordprocessingCanvas" xmlns:cx="http://schemas.microsoft.com/office/drawing/2014/chartex" xmlns:cx1="http://schemas.microsoft.com/office/drawing/2015/9/8/chartex" xmlns:cx2="http://schemas.microsoft.com/office/drawing/2015/10/21/chartex" xmlns:cx3="http://schemas.microsoft.com/office/drawing/2016/5/9/chartex" xmlns:cx4="http://schemas.microsoft.com/office/drawing/2016/5/10/chartex" xmlns:cx5="http://schemas.microsoft.com/office/drawing/2016/5/11/chartex" xmlns:cx6="http://schemas.microsoft.com/office/drawing/2016/5/12/chartex" xmlns:cx7="http://schemas.microsoft.com/office/drawing/2016/5/13/chartex" xmlns:cx8="http://schemas.microsoft.com/office/drawing/2016/5/14/chartex" xmlns:mc="http://schemas.openxmlformats.org/markup-compatibility/2006" xmlns:o="urn:schemas-microsoft-com:office:office" xmlns:r="http://schemas.openxmlformats.org/officeDocument/2006/relationships" xmlns:m="http://schemas.openxmlformats.org/officeDocument/2006/math" xmlns:v="urn:schemas-microsoft-com:vml" xmlns:wp14="http://schemas.microsoft.com/office/word/2010/wordprocessingDrawing" xmlns:wp="http://schemas.openxmlformats.org/drawingml/2006/wordprocessingDrawing" xmlns:w10="urn:schemas-microsoft-com:office:word" xmlns:w="http://schemas.openxmlformats.org/wordprocessingml/2006/main" xmlns:w14="http://schemas.microsoft.com/office/word/2010/wordml" xmlns:w15="http://schemas.microsoft.com/office/word/2012/wordml" xmlns:w16se="http://schemas.microsoft.com/office/word/2015/wordml/symex" xmlns:wpg="http://schemas.microsoft.com/office/word/2010/wordprocessingGroup" xmlns:wpi="http://schemas.microsoft.com/office/word/2010/wordprocessingInk" xmlns:wne="http://schemas.microsoft.com/office/word/2006/wordml" xmlns:wps="http://schemas.microsoft.com/office/word/2010/wordprocessingShape" mc:Ignorable="w14 w15 w16se wp14">
+<w:hdr xmlns:wpc="http://schemas.microsoft.com/office/word/2010/wordprocessingCanvas" xmlns:cx="http://schemas.microsoft.com/office/drawing/2014/chartex" xmlns:cx1="http://schemas.microsoft.com/office/drawing/2015/9/8/chartex" xmlns:mc="http://schemas.openxmlformats.org/markup-compatibility/2006" xmlns:o="urn:schemas-microsoft-com:office:office" xmlns:r="http://schemas.openxmlformats.org/officeDocument/2006/relationships" xmlns:m="http://schemas.openxmlformats.org/officeDocument/2006/math" xmlns:v="urn:schemas-microsoft-com:vml" xmlns:wp14="http://schemas.microsoft.com/office/word/2010/wordprocessingDrawing" xmlns:wp="http://schemas.openxmlformats.org/drawingml/2006/wordprocessingDrawing" xmlns:w10="urn:schemas-microsoft-com:office:word" xmlns:w="http://schemas.openxmlformats.org/wordprocessingml/2006/main" xmlns:w14="http://schemas.microsoft.com/office/word/2010/wordml" xmlns:w15="http://schemas.microsoft.com/office/word/2012/wordml" xmlns:w16se="http://schemas.microsoft.com/office/word/2015/wordml/symex" xmlns:wpg="http://schemas.microsoft.com/office/word/2010/wordprocessingGroup" xmlns:wpi="http://schemas.microsoft.com/office/word/2010/wordprocessingInk" xmlns:wne="http://schemas.microsoft.com/office/word/2006/wordml" xmlns:wps="http://schemas.microsoft.com/office/word/2010/wordprocessingShape" mc:Ignorable="w14 w15 w16se wp14">
   <w:p>
     <w:pPr>
       <w:pStyle w:val="Header"/>
@@ -3388,7 +3328,7 @@
 </file>
 
 <file path=word/numbering.xml><?xml version="1.0" encoding="utf-8"?>
-<w:numbering xmlns:wpc="http://schemas.microsoft.com/office/word/2010/wordprocessingCanvas" xmlns:cx="http://schemas.microsoft.com/office/drawing/2014/chartex" xmlns:cx1="http://schemas.microsoft.com/office/drawing/2015/9/8/chartex" xmlns:cx2="http://schemas.microsoft.com/office/drawing/2015/10/21/chartex" xmlns:cx3="http://schemas.microsoft.com/office/drawing/2016/5/9/chartex" xmlns:cx4="http://schemas.microsoft.com/office/drawing/2016/5/10/chartex" xmlns:cx5="http://schemas.microsoft.com/office/drawing/2016/5/11/chartex" xmlns:cx6="http://schemas.microsoft.com/office/drawing/2016/5/12/chartex" xmlns:cx7="http://schemas.microsoft.com/office/drawing/2016/5/13/chartex" xmlns:cx8="http://schemas.microsoft.com/office/drawing/2016/5/14/chartex" xmlns:mc="http://schemas.openxmlformats.org/markup-compatibility/2006" xmlns:o="urn:schemas-microsoft-com:office:office" xmlns:r="http://schemas.openxmlformats.org/officeDocument/2006/relationships" xmlns:m="http://schemas.openxmlformats.org/officeDocument/2006/math" xmlns:v="urn:schemas-microsoft-com:vml" xmlns:wp14="http://schemas.microsoft.com/office/word/2010/wordprocessingDrawing" xmlns:wp="http://schemas.openxmlformats.org/drawingml/2006/wordprocessingDrawing" xmlns:w10="urn:schemas-microsoft-com:office:word" xmlns:w="http://schemas.openxmlformats.org/wordprocessingml/2006/main" xmlns:w14="http://schemas.microsoft.com/office/word/2010/wordml" xmlns:w15="http://schemas.microsoft.com/office/word/2012/wordml" xmlns:w16se="http://schemas.microsoft.com/office/word/2015/wordml/symex" xmlns:wpg="http://schemas.microsoft.com/office/word/2010/wordprocessingGroup" xmlns:wpi="http://schemas.microsoft.com/office/word/2010/wordprocessingInk" xmlns:wne="http://schemas.microsoft.com/office/word/2006/wordml" xmlns:wps="http://schemas.microsoft.com/office/word/2010/wordprocessingShape" mc:Ignorable="w14 w15 w16se wp14">
+<w:numbering xmlns:wpc="http://schemas.microsoft.com/office/word/2010/wordprocessingCanvas" xmlns:cx="http://schemas.microsoft.com/office/drawing/2014/chartex" xmlns:cx1="http://schemas.microsoft.com/office/drawing/2015/9/8/chartex" xmlns:mc="http://schemas.openxmlformats.org/markup-compatibility/2006" xmlns:o="urn:schemas-microsoft-com:office:office" xmlns:r="http://schemas.openxmlformats.org/officeDocument/2006/relationships" xmlns:m="http://schemas.openxmlformats.org/officeDocument/2006/math" xmlns:v="urn:schemas-microsoft-com:vml" xmlns:wp14="http://schemas.microsoft.com/office/word/2010/wordprocessingDrawing" xmlns:wp="http://schemas.openxmlformats.org/drawingml/2006/wordprocessingDrawing" xmlns:w10="urn:schemas-microsoft-com:office:word" xmlns:w="http://schemas.openxmlformats.org/wordprocessingml/2006/main" xmlns:w14="http://schemas.microsoft.com/office/word/2010/wordml" xmlns:w15="http://schemas.microsoft.com/office/word/2012/wordml" xmlns:w16se="http://schemas.microsoft.com/office/word/2015/wordml/symex" xmlns:wpg="http://schemas.microsoft.com/office/word/2010/wordprocessingGroup" xmlns:wpi="http://schemas.microsoft.com/office/word/2010/wordprocessingInk" xmlns:wne="http://schemas.microsoft.com/office/word/2006/wordml" xmlns:wps="http://schemas.microsoft.com/office/word/2010/wordprocessingShape" mc:Ignorable="w14 w15 w16se wp14">
   <w:abstractNum w:abstractNumId="0" w15:restartNumberingAfterBreak="0">
     <w:nsid w:val="04E60920"/>
     <w:multiLevelType w:val="hybridMultilevel"/>
@@ -4191,7 +4131,7 @@
       <w:lvlText w:val="%1."/>
       <w:lvlJc w:val="left"/>
       <w:pPr>
-        <w:ind w:left="360" w:hanging="360"/>
+        <w:ind w:left="1800" w:hanging="360"/>
       </w:pPr>
     </w:lvl>
     <w:lvl w:ilvl="1" w:tplc="04090019" w:tentative="1">
@@ -4200,7 +4140,7 @@
       <w:lvlText w:val="%2."/>
       <w:lvlJc w:val="left"/>
       <w:pPr>
-        <w:ind w:left="1080" w:hanging="360"/>
+        <w:ind w:left="2520" w:hanging="360"/>
       </w:pPr>
     </w:lvl>
     <w:lvl w:ilvl="2" w:tplc="0409001B" w:tentative="1">
@@ -4209,7 +4149,7 @@
       <w:lvlText w:val="%3."/>
       <w:lvlJc w:val="right"/>
       <w:pPr>
-        <w:ind w:left="1800" w:hanging="180"/>
+        <w:ind w:left="3240" w:hanging="180"/>
       </w:pPr>
     </w:lvl>
     <w:lvl w:ilvl="3" w:tplc="0409000F" w:tentative="1">
@@ -4218,7 +4158,7 @@
       <w:lvlText w:val="%4."/>
       <w:lvlJc w:val="left"/>
       <w:pPr>
-        <w:ind w:left="2520" w:hanging="360"/>
+        <w:ind w:left="3960" w:hanging="360"/>
       </w:pPr>
     </w:lvl>
     <w:lvl w:ilvl="4" w:tplc="04090019" w:tentative="1">
@@ -4227,7 +4167,7 @@
       <w:lvlText w:val="%5."/>
       <w:lvlJc w:val="left"/>
       <w:pPr>
-        <w:ind w:left="3240" w:hanging="360"/>
+        <w:ind w:left="4680" w:hanging="360"/>
       </w:pPr>
     </w:lvl>
     <w:lvl w:ilvl="5" w:tplc="0409001B" w:tentative="1">
@@ -4236,7 +4176,7 @@
       <w:lvlText w:val="%6."/>
       <w:lvlJc w:val="right"/>
       <w:pPr>
-        <w:ind w:left="3960" w:hanging="180"/>
+        <w:ind w:left="5400" w:hanging="180"/>
       </w:pPr>
     </w:lvl>
     <w:lvl w:ilvl="6" w:tplc="0409000F" w:tentative="1">
@@ -4245,7 +4185,7 @@
       <w:lvlText w:val="%7."/>
       <w:lvlJc w:val="left"/>
       <w:pPr>
-        <w:ind w:left="4680" w:hanging="360"/>
+        <w:ind w:left="6120" w:hanging="360"/>
       </w:pPr>
     </w:lvl>
     <w:lvl w:ilvl="7" w:tplc="04090019" w:tentative="1">
@@ -4254,7 +4194,7 @@
       <w:lvlText w:val="%8."/>
       <w:lvlJc w:val="left"/>
       <w:pPr>
-        <w:ind w:left="5400" w:hanging="360"/>
+        <w:ind w:left="6840" w:hanging="360"/>
       </w:pPr>
     </w:lvl>
     <w:lvl w:ilvl="8" w:tplc="0409001B" w:tentative="1">
@@ -4263,7 +4203,7 @@
       <w:lvlText w:val="%9."/>
       <w:lvlJc w:val="right"/>
       <w:pPr>
-        <w:ind w:left="6120" w:hanging="180"/>
+        <w:ind w:left="7560" w:hanging="180"/>
       </w:pPr>
     </w:lvl>
   </w:abstractNum>
@@ -6836,7 +6776,7 @@
       </w:pPr>
     </w:pPrDefault>
   </w:docDefaults>
-  <w:latentStyles w:defLockedState="0" w:defUIPriority="99" w:defSemiHidden="0" w:defUnhideWhenUsed="0" w:defQFormat="0" w:count="374">
+  <w:latentStyles w:defLockedState="0" w:defUIPriority="99" w:defSemiHidden="0" w:defUnhideWhenUsed="0" w:defQFormat="0" w:count="371">
     <w:lsdException w:name="Normal" w:uiPriority="0" w:qFormat="1"/>
     <w:lsdException w:name="heading 1" w:uiPriority="9" w:qFormat="1"/>
     <w:lsdException w:name="heading 2" w:semiHidden="1" w:uiPriority="9" w:unhideWhenUsed="1" w:qFormat="1"/>
@@ -7208,9 +7148,6 @@
     <w:lsdException w:name="List Table 5 Dark Accent 6" w:uiPriority="50"/>
     <w:lsdException w:name="List Table 6 Colorful Accent 6" w:uiPriority="51"/>
     <w:lsdException w:name="List Table 7 Colorful Accent 6" w:uiPriority="52"/>
-    <w:lsdException w:name="Mention" w:semiHidden="1" w:unhideWhenUsed="1"/>
-    <w:lsdException w:name="Smart Hyperlink" w:semiHidden="1" w:unhideWhenUsed="1"/>
-    <w:lsdException w:name="Hashtag" w:semiHidden="1" w:unhideWhenUsed="1"/>
   </w:latentStyles>
   <w:style w:type="paragraph" w:default="1" w:styleId="Normal">
     <w:name w:val="Normal"/>
@@ -7959,7 +7896,7 @@
 </file>
 
 <file path=customXml/itemProps1.xml><?xml version="1.0" encoding="utf-8"?>
-<ds:datastoreItem xmlns:ds="http://schemas.openxmlformats.org/officeDocument/2006/customXml" ds:itemID="{D7AFC606-94F7-473F-9539-A11DFAB1AEB9}">
+<ds:datastoreItem xmlns:ds="http://schemas.openxmlformats.org/officeDocument/2006/customXml" ds:itemID="{6D0AC185-B71D-4694-8302-AEC9A2D76907}">
   <ds:schemaRefs>
     <ds:schemaRef ds:uri="http://schemas.openxmlformats.org/officeDocument/2006/bibliography"/>
   </ds:schemaRefs>

</xml_diff>